<commit_message>
MAJ de terminal I2C
</commit_message>
<xml_diff>
--- a/CdC - Terminal I2C.docx
+++ b/CdC - Terminal I2C.docx
@@ -1,18 +1,13 @@
 
 <file path=word/document.xml><?xml version="1.0" encoding="utf-8"?>
-<w:document xmlns:ve="http://schemas.openxmlformats.org/markup-compatibility/2006" xmlns:o="urn:schemas-microsoft-com:office:office" xmlns:r="http://schemas.openxmlformats.org/officeDocument/2006/relationships" xmlns:m="http://schemas.openxmlformats.org/officeDocument/2006/math" xmlns:v="urn:schemas-microsoft-com:vml" xmlns:wp="http://schemas.openxmlformats.org/drawingml/2006/wordprocessingDrawing" xmlns:w10="urn:schemas-microsoft-com:office:word" xmlns:w="http://schemas.openxmlformats.org/wordprocessingml/2006/main" xmlns:wne="http://schemas.microsoft.com/office/word/2006/wordml">
+<w:document xmlns:wpc="http://schemas.microsoft.com/office/word/2010/wordprocessingCanvas" xmlns:mc="http://schemas.openxmlformats.org/markup-compatibility/2006" xmlns:o="urn:schemas-microsoft-com:office:office" xmlns:r="http://schemas.openxmlformats.org/officeDocument/2006/relationships" xmlns:m="http://schemas.openxmlformats.org/officeDocument/2006/math" xmlns:v="urn:schemas-microsoft-com:vml" xmlns:wp14="http://schemas.microsoft.com/office/word/2010/wordprocessingDrawing" xmlns:wp="http://schemas.openxmlformats.org/drawingml/2006/wordprocessingDrawing" xmlns:w10="urn:schemas-microsoft-com:office:word" xmlns:w="http://schemas.openxmlformats.org/wordprocessingml/2006/main" xmlns:w14="http://schemas.microsoft.com/office/word/2010/wordml" xmlns:wpg="http://schemas.microsoft.com/office/word/2010/wordprocessingGroup" xmlns:wpi="http://schemas.microsoft.com/office/word/2010/wordprocessingInk" xmlns:wne="http://schemas.microsoft.com/office/word/2006/wordml" xmlns:wps="http://schemas.microsoft.com/office/word/2010/wordprocessingShape" mc:Ignorable="w14 wp14">
   <w:body>
     <w:p>
       <w:pPr>
         <w:pStyle w:val="Titre1"/>
       </w:pPr>
       <w:r>
-        <w:t>Le termin</w:t>
-      </w:r>
-      <w:bookmarkStart w:id="0" w:name="_GoBack"/>
-      <w:bookmarkEnd w:id="0"/>
-      <w:r>
-        <w:t>al I²C</w:t>
+        <w:t>Le terminal I²C</w:t>
       </w:r>
     </w:p>
     <w:p>
@@ -125,8 +120,13 @@
         <w:t xml:space="preserve"> d’entrée/sortie permettant une interaction entre le réseau I²C </w:t>
       </w:r>
       <w:r>
-        <w:t>et un opérateur</w:t>
-      </w:r>
+        <w:t xml:space="preserve">et un </w:t>
+      </w:r>
+      <w:proofErr w:type="gramStart"/>
+      <w:r>
+        <w:t>opérateur</w:t>
+      </w:r>
+      <w:proofErr w:type="gramEnd"/>
       <w:r>
         <w:t xml:space="preserve">. Exemples : </w:t>
       </w:r>
@@ -209,7 +209,15 @@
         <w:t>DS1307</w:t>
       </w:r>
       <w:r>
-        <w:t xml:space="preserve"> sur réception de la chaine « lireHeure ».</w:t>
+        <w:t xml:space="preserve"> sur réception de la chaine « </w:t>
+      </w:r>
+      <w:proofErr w:type="spellStart"/>
+      <w:r>
+        <w:t>lireHeure</w:t>
+      </w:r>
+      <w:proofErr w:type="spellEnd"/>
+      <w:r>
+        <w:t> ».</w:t>
       </w:r>
     </w:p>
     <w:p>
@@ -481,32 +489,244 @@
       <w:pPr>
         <w:pStyle w:val="Titre2"/>
       </w:pPr>
+      <w:r>
+        <w:t xml:space="preserve">Implémentation sur un STM8S : </w:t>
+      </w:r>
+    </w:p>
+    <w:p>
+      <w:r>
+        <w:t xml:space="preserve">Nous implémenterons le protocole à la vitesse de communication standard de l’I²C, 100kHz. Premièrement, il faut mettre le bit F/S de I2C_CCRH à 0. Nous voulons ensuite une période de 10µs. </w:t>
+      </w:r>
+      <w:r>
+        <w:rPr>
+          <w:rFonts w:eastAsiaTheme="minorEastAsia"/>
+        </w:rPr>
+        <w:t xml:space="preserve">La période de Signal </w:t>
+      </w:r>
+      <w:proofErr w:type="spellStart"/>
+      <w:r>
+        <w:rPr>
+          <w:rFonts w:eastAsiaTheme="minorEastAsia"/>
+        </w:rPr>
+        <w:t>CLock</w:t>
+      </w:r>
+      <w:proofErr w:type="spellEnd"/>
+      <w:r>
+        <w:rPr>
+          <w:rFonts w:eastAsiaTheme="minorEastAsia"/>
+        </w:rPr>
+        <w:t xml:space="preserve"> (SCL) vaut, en mode standard, 2*CCR*</w:t>
+      </w:r>
+      <m:oMath>
+        <m:sSub>
+          <m:sSubPr>
+            <m:ctrlPr>
+              <w:rPr>
+                <w:rFonts w:ascii="Cambria Math" w:eastAsiaTheme="minorEastAsia" w:hAnsi="Cambria Math"/>
+              </w:rPr>
+            </m:ctrlPr>
+          </m:sSubPr>
+          <m:e>
+            <m:r>
+              <w:rPr>
+                <w:rFonts w:ascii="Cambria Math" w:eastAsiaTheme="minorEastAsia" w:hAnsi="Cambria Math"/>
+              </w:rPr>
+              <m:t>t</m:t>
+            </m:r>
+          </m:e>
+          <m:sub>
+            <m:r>
+              <w:rPr>
+                <w:rFonts w:ascii="Cambria Math" w:eastAsiaTheme="minorEastAsia" w:hAnsi="Cambria Math"/>
+              </w:rPr>
+              <m:t>master</m:t>
+            </m:r>
+          </m:sub>
+        </m:sSub>
+      </m:oMath>
+      <w:r>
+        <w:rPr>
+          <w:rFonts w:eastAsiaTheme="minorEastAsia"/>
+        </w:rPr>
+        <w:t>.</w:t>
+      </w:r>
+    </w:p>
+    <w:p>
+      <w:pPr>
+        <w:rPr>
+          <w:rFonts w:eastAsiaTheme="minorEastAsia"/>
+        </w:rPr>
+      </w:pPr>
+      <w:r>
+        <w:t xml:space="preserve">Ainsi pour un registre FREQR de 16MHz (FREQR = 0x10) nous </w:t>
+      </w:r>
+      <w:proofErr w:type="gramStart"/>
+      <w:r>
+        <w:t xml:space="preserve">aurons </w:t>
+      </w:r>
+      <w:proofErr w:type="gramEnd"/>
+      <m:oMath>
+        <m:sSub>
+          <m:sSubPr>
+            <m:ctrlPr>
+              <w:rPr>
+                <w:rFonts w:ascii="Cambria Math" w:hAnsi="Cambria Math"/>
+              </w:rPr>
+            </m:ctrlPr>
+          </m:sSubPr>
+          <m:e>
+            <m:r>
+              <w:rPr>
+                <w:rFonts w:ascii="Cambria Math" w:hAnsi="Cambria Math"/>
+              </w:rPr>
+              <m:t>t</m:t>
+            </m:r>
+          </m:e>
+          <m:sub>
+            <m:r>
+              <w:rPr>
+                <w:rFonts w:ascii="Cambria Math" w:hAnsi="Cambria Math"/>
+              </w:rPr>
+              <m:t>master</m:t>
+            </m:r>
+          </m:sub>
+        </m:sSub>
+        <m:r>
+          <w:rPr>
+            <w:rFonts w:ascii="Cambria Math" w:hAnsi="Cambria Math"/>
+          </w:rPr>
+          <m:t>=62.5ns</m:t>
+        </m:r>
+      </m:oMath>
+      <w:r>
+        <w:rPr>
+          <w:rFonts w:eastAsiaTheme="minorEastAsia"/>
+        </w:rPr>
+        <w:t xml:space="preserve">. Il faut donc placer </w:t>
+      </w:r>
+      <w:proofErr w:type="spellStart"/>
+      <w:r>
+        <w:rPr>
+          <w:rFonts w:eastAsiaTheme="minorEastAsia"/>
+        </w:rPr>
+        <w:t>Clock</w:t>
+      </w:r>
+      <w:proofErr w:type="spellEnd"/>
+      <w:r>
+        <w:rPr>
+          <w:rFonts w:eastAsiaTheme="minorEastAsia"/>
+        </w:rPr>
+        <w:t xml:space="preserve"> Control </w:t>
+      </w:r>
+      <w:proofErr w:type="spellStart"/>
+      <w:r>
+        <w:rPr>
+          <w:rFonts w:eastAsiaTheme="minorEastAsia"/>
+        </w:rPr>
+        <w:t>Register</w:t>
+      </w:r>
+      <w:proofErr w:type="spellEnd"/>
+      <w:r>
+        <w:rPr>
+          <w:rFonts w:eastAsiaTheme="minorEastAsia"/>
+        </w:rPr>
+        <w:t xml:space="preserve"> (CCR) à 80 (soit 0x50) pour </w:t>
+      </w:r>
+      <w:proofErr w:type="gramStart"/>
+      <w:r>
+        <w:rPr>
+          <w:rFonts w:eastAsiaTheme="minorEastAsia"/>
+        </w:rPr>
+        <w:t xml:space="preserve">avoir </w:t>
+      </w:r>
+      <w:proofErr w:type="gramEnd"/>
+      <m:oMath>
+        <m:sSub>
+          <m:sSubPr>
+            <m:ctrlPr>
+              <w:rPr>
+                <w:rFonts w:ascii="Cambria Math" w:eastAsiaTheme="minorEastAsia" w:hAnsi="Cambria Math"/>
+                <w:i/>
+              </w:rPr>
+            </m:ctrlPr>
+          </m:sSubPr>
+          <m:e>
+            <m:r>
+              <w:rPr>
+                <w:rFonts w:ascii="Cambria Math" w:eastAsiaTheme="minorEastAsia" w:hAnsi="Cambria Math"/>
+              </w:rPr>
+              <m:t>t</m:t>
+            </m:r>
+          </m:e>
+          <m:sub>
+            <m:r>
+              <w:rPr>
+                <w:rFonts w:ascii="Cambria Math" w:eastAsiaTheme="minorEastAsia" w:hAnsi="Cambria Math"/>
+              </w:rPr>
+              <m:t>master</m:t>
+            </m:r>
+          </m:sub>
+        </m:sSub>
+        <m:r>
+          <w:rPr>
+            <w:rFonts w:ascii="Cambria Math" w:eastAsiaTheme="minorEastAsia" w:hAnsi="Cambria Math"/>
+          </w:rPr>
+          <m:t>=2*80*62.5=10µs</m:t>
+        </m:r>
+      </m:oMath>
+      <w:r>
+        <w:rPr>
+          <w:rFonts w:eastAsiaTheme="minorEastAsia"/>
+        </w:rPr>
+        <w:t>.</w:t>
+      </w:r>
+    </w:p>
+    <w:p>
+      <w:pPr>
+        <w:ind w:firstLine="567"/>
+      </w:pPr>
+      <w:r>
+        <w:t>A la vitesse de communication standard, le rapport cyclique n’a pas d’impact.</w:t>
+      </w:r>
+      <w:r>
+        <w:t xml:space="preserve"> </w:t>
+      </w:r>
+      <w:r>
+        <w:t xml:space="preserve">Le bit DUTY_CYCLE </w:t>
+      </w:r>
+      <w:proofErr w:type="gramStart"/>
+      <w:r>
+        <w:t>du I2C_CCRH</w:t>
+      </w:r>
+      <w:proofErr w:type="gramEnd"/>
+      <w:r>
+        <w:t xml:space="preserve"> sera donc arbitrairement mis à 0.</w:t>
+      </w:r>
+    </w:p>
+    <w:p>
+      <w:r>
+        <w:lastRenderedPageBreak/>
+        <w:t xml:space="preserve">Comme indiqué précédemment, l’acquittement se fait sur l’octet courant. Ainsi le bit ACK de I2C_CR2 sera positionné tandis que le bit POS </w:t>
+      </w:r>
+      <w:proofErr w:type="gramStart"/>
+      <w:r>
+        <w:t>de I2C_CR2</w:t>
+      </w:r>
+      <w:proofErr w:type="gramEnd"/>
+      <w:r>
+        <w:t xml:space="preserve"> sera à 0. </w:t>
+      </w:r>
     </w:p>
     <w:p>
       <w:pPr>
         <w:pStyle w:val="Titre2"/>
       </w:pPr>
-      <w:r>
-        <w:t>Transmission de données terminal/serveur</w:t>
-      </w:r>
-    </w:p>
-    <w:p>
-      <w:r>
-        <w:t xml:space="preserve">Conformément à la norme I²C, le premier octet envoyé au serveur par le terminal comporte 7 bits d’adressage plus un bit indiquant une lecture ou une écriture. Rappelons que l’adresse du serveur sur le bus I²C sera connue lors de la mise en réseau du terminal. </w:t>
-      </w:r>
-    </w:p>
-    <w:p/>
-    <w:p/>
-    <w:p/>
-    <w:p>
-      <w:r>
-        <w:lastRenderedPageBreak/>
-        <w:t>Delai entre les envois des cmd =&gt; szcu anti bruterforce..</w:t>
-      </w:r>
+      <w:bookmarkStart w:id="0" w:name="_GoBack"/>
+      <w:bookmarkEnd w:id="0"/>
     </w:p>
     <w:sectPr>
-      <w:headerReference w:type="default" r:id="rId8"/>
-      <w:footerReference w:type="default" r:id="rId9"/>
+      <w:headerReference w:type="default" r:id="rId9"/>
+      <w:footerReference w:type="default" r:id="rId10"/>
       <w:pgSz w:w="11906" w:h="16838"/>
       <w:pgMar w:top="1417" w:right="1417" w:bottom="1417" w:left="1417" w:header="708" w:footer="708" w:gutter="0"/>
       <w:cols w:space="708"/>
@@ -517,7 +737,7 @@
 </file>
 
 <file path=word/endnotes.xml><?xml version="1.0" encoding="utf-8"?>
-<w:endnotes xmlns:ve="http://schemas.openxmlformats.org/markup-compatibility/2006" xmlns:o="urn:schemas-microsoft-com:office:office" xmlns:r="http://schemas.openxmlformats.org/officeDocument/2006/relationships" xmlns:m="http://schemas.openxmlformats.org/officeDocument/2006/math" xmlns:v="urn:schemas-microsoft-com:vml" xmlns:wp="http://schemas.openxmlformats.org/drawingml/2006/wordprocessingDrawing" xmlns:w10="urn:schemas-microsoft-com:office:word" xmlns:w="http://schemas.openxmlformats.org/wordprocessingml/2006/main" xmlns:wne="http://schemas.microsoft.com/office/word/2006/wordml">
+<w:endnotes xmlns:wpc="http://schemas.microsoft.com/office/word/2010/wordprocessingCanvas" xmlns:mc="http://schemas.openxmlformats.org/markup-compatibility/2006" xmlns:o="urn:schemas-microsoft-com:office:office" xmlns:r="http://schemas.openxmlformats.org/officeDocument/2006/relationships" xmlns:m="http://schemas.openxmlformats.org/officeDocument/2006/math" xmlns:v="urn:schemas-microsoft-com:vml" xmlns:wp14="http://schemas.microsoft.com/office/word/2010/wordprocessingDrawing" xmlns:wp="http://schemas.openxmlformats.org/drawingml/2006/wordprocessingDrawing" xmlns:w10="urn:schemas-microsoft-com:office:word" xmlns:w="http://schemas.openxmlformats.org/wordprocessingml/2006/main" xmlns:w14="http://schemas.microsoft.com/office/word/2010/wordml" xmlns:wpg="http://schemas.microsoft.com/office/word/2010/wordprocessingGroup" xmlns:wpi="http://schemas.microsoft.com/office/word/2010/wordprocessingInk" xmlns:wne="http://schemas.microsoft.com/office/word/2006/wordml" xmlns:wps="http://schemas.microsoft.com/office/word/2010/wordprocessingShape" mc:Ignorable="w14 wp14">
   <w:endnote w:type="separator" w:id="-1">
     <w:p>
       <w:pPr>
@@ -542,7 +762,7 @@
 </file>
 
 <file path=word/footer1.xml><?xml version="1.0" encoding="utf-8"?>
-<w:ftr xmlns:ve="http://schemas.openxmlformats.org/markup-compatibility/2006" xmlns:o="urn:schemas-microsoft-com:office:office" xmlns:r="http://schemas.openxmlformats.org/officeDocument/2006/relationships" xmlns:m="http://schemas.openxmlformats.org/officeDocument/2006/math" xmlns:v="urn:schemas-microsoft-com:vml" xmlns:wp="http://schemas.openxmlformats.org/drawingml/2006/wordprocessingDrawing" xmlns:w10="urn:schemas-microsoft-com:office:word" xmlns:w="http://schemas.openxmlformats.org/wordprocessingml/2006/main" xmlns:wne="http://schemas.microsoft.com/office/word/2006/wordml">
+<w:ftr xmlns:wpc="http://schemas.microsoft.com/office/word/2010/wordprocessingCanvas" xmlns:mc="http://schemas.openxmlformats.org/markup-compatibility/2006" xmlns:o="urn:schemas-microsoft-com:office:office" xmlns:r="http://schemas.openxmlformats.org/officeDocument/2006/relationships" xmlns:m="http://schemas.openxmlformats.org/officeDocument/2006/math" xmlns:v="urn:schemas-microsoft-com:vml" xmlns:wp14="http://schemas.microsoft.com/office/word/2010/wordprocessingDrawing" xmlns:wp="http://schemas.openxmlformats.org/drawingml/2006/wordprocessingDrawing" xmlns:w10="urn:schemas-microsoft-com:office:word" xmlns:w="http://schemas.openxmlformats.org/wordprocessingml/2006/main" xmlns:w14="http://schemas.microsoft.com/office/word/2010/wordml" xmlns:wpg="http://schemas.microsoft.com/office/word/2010/wordprocessingGroup" xmlns:wpi="http://schemas.microsoft.com/office/word/2010/wordprocessingInk" xmlns:wne="http://schemas.microsoft.com/office/word/2006/wordml" xmlns:wps="http://schemas.microsoft.com/office/word/2010/wordprocessingShape" mc:Ignorable="w14 wp14">
   <w:tbl>
     <w:tblPr>
       <w:tblW w:w="5000" w:type="pct"/>
@@ -550,7 +770,7 @@
         <w:top w:val="single" w:sz="18" w:space="0" w:color="808080" w:themeColor="background1" w:themeShade="80"/>
         <w:insideV w:val="single" w:sz="18" w:space="0" w:color="808080" w:themeColor="background1" w:themeShade="80"/>
       </w:tblBorders>
-      <w:tblLook w:val="04A0"/>
+      <w:tblLook w:val="04A0" w:firstRow="1" w:lastRow="0" w:firstColumn="1" w:lastColumn="0" w:noHBand="0" w:noVBand="1"/>
     </w:tblPr>
     <w:tblGrid>
       <w:gridCol w:w="963"/>
@@ -619,19 +839,37 @@
             </w:rPr>
             <w:t>/</w:t>
           </w:r>
-          <w:fldSimple w:instr=" NUMPAGES   \* MERGEFORMAT ">
-            <w:r>
-              <w:rPr>
-                <w:b/>
-                <w:bCs/>
-                <w:noProof/>
-                <w:color w:val="4F81BD" w:themeColor="accent1"/>
-                <w:sz w:val="32"/>
-                <w:szCs w:val="32"/>
-              </w:rPr>
-              <w:t>3</w:t>
-            </w:r>
-          </w:fldSimple>
+          <w:r>
+            <w:fldChar w:fldCharType="begin"/>
+          </w:r>
+          <w:r>
+            <w:instrText xml:space="preserve"> NUMPAGES   \* MERGEFORMAT </w:instrText>
+          </w:r>
+          <w:r>
+            <w:fldChar w:fldCharType="separate"/>
+          </w:r>
+          <w:r>
+            <w:rPr>
+              <w:b/>
+              <w:bCs/>
+              <w:noProof/>
+              <w:color w:val="4F81BD" w:themeColor="accent1"/>
+              <w:sz w:val="32"/>
+              <w:szCs w:val="32"/>
+            </w:rPr>
+            <w:t>3</w:t>
+          </w:r>
+          <w:r>
+            <w:rPr>
+              <w:b/>
+              <w:bCs/>
+              <w:noProof/>
+              <w:color w:val="4F81BD" w:themeColor="accent1"/>
+              <w:sz w:val="32"/>
+              <w:szCs w:val="32"/>
+            </w:rPr>
+            <w:fldChar w:fldCharType="end"/>
+          </w:r>
         </w:p>
       </w:tc>
       <w:tc>
@@ -655,7 +893,7 @@
 </file>
 
 <file path=word/footnotes.xml><?xml version="1.0" encoding="utf-8"?>
-<w:footnotes xmlns:ve="http://schemas.openxmlformats.org/markup-compatibility/2006" xmlns:o="urn:schemas-microsoft-com:office:office" xmlns:r="http://schemas.openxmlformats.org/officeDocument/2006/relationships" xmlns:m="http://schemas.openxmlformats.org/officeDocument/2006/math" xmlns:v="urn:schemas-microsoft-com:vml" xmlns:wp="http://schemas.openxmlformats.org/drawingml/2006/wordprocessingDrawing" xmlns:w10="urn:schemas-microsoft-com:office:word" xmlns:w="http://schemas.openxmlformats.org/wordprocessingml/2006/main" xmlns:wne="http://schemas.microsoft.com/office/word/2006/wordml">
+<w:footnotes xmlns:wpc="http://schemas.microsoft.com/office/word/2010/wordprocessingCanvas" xmlns:mc="http://schemas.openxmlformats.org/markup-compatibility/2006" xmlns:o="urn:schemas-microsoft-com:office:office" xmlns:r="http://schemas.openxmlformats.org/officeDocument/2006/relationships" xmlns:m="http://schemas.openxmlformats.org/officeDocument/2006/math" xmlns:v="urn:schemas-microsoft-com:vml" xmlns:wp14="http://schemas.microsoft.com/office/word/2010/wordprocessingDrawing" xmlns:wp="http://schemas.openxmlformats.org/drawingml/2006/wordprocessingDrawing" xmlns:w10="urn:schemas-microsoft-com:office:word" xmlns:w="http://schemas.openxmlformats.org/wordprocessingml/2006/main" xmlns:w14="http://schemas.microsoft.com/office/word/2010/wordml" xmlns:wpg="http://schemas.microsoft.com/office/word/2010/wordprocessingGroup" xmlns:wpi="http://schemas.microsoft.com/office/word/2010/wordprocessingInk" xmlns:wne="http://schemas.microsoft.com/office/word/2006/wordml" xmlns:wps="http://schemas.microsoft.com/office/word/2010/wordprocessingShape" mc:Ignorable="w14 wp14">
   <w:footnote w:type="separator" w:id="-1">
     <w:p>
       <w:pPr>
@@ -680,7 +918,7 @@
 </file>
 
 <file path=word/header1.xml><?xml version="1.0" encoding="utf-8"?>
-<w:hdr xmlns:ve="http://schemas.openxmlformats.org/markup-compatibility/2006" xmlns:o="urn:schemas-microsoft-com:office:office" xmlns:r="http://schemas.openxmlformats.org/officeDocument/2006/relationships" xmlns:m="http://schemas.openxmlformats.org/officeDocument/2006/math" xmlns:v="urn:schemas-microsoft-com:vml" xmlns:wp="http://schemas.openxmlformats.org/drawingml/2006/wordprocessingDrawing" xmlns:w10="urn:schemas-microsoft-com:office:word" xmlns:w="http://schemas.openxmlformats.org/wordprocessingml/2006/main" xmlns:wne="http://schemas.microsoft.com/office/word/2006/wordml">
+<w:hdr xmlns:wpc="http://schemas.microsoft.com/office/word/2010/wordprocessingCanvas" xmlns:mc="http://schemas.openxmlformats.org/markup-compatibility/2006" xmlns:o="urn:schemas-microsoft-com:office:office" xmlns:r="http://schemas.openxmlformats.org/officeDocument/2006/relationships" xmlns:m="http://schemas.openxmlformats.org/officeDocument/2006/math" xmlns:v="urn:schemas-microsoft-com:vml" xmlns:wp14="http://schemas.microsoft.com/office/word/2010/wordprocessingDrawing" xmlns:wp="http://schemas.openxmlformats.org/drawingml/2006/wordprocessingDrawing" xmlns:w10="urn:schemas-microsoft-com:office:word" xmlns:w="http://schemas.openxmlformats.org/wordprocessingml/2006/main" xmlns:w14="http://schemas.microsoft.com/office/word/2010/wordml" xmlns:wpg="http://schemas.microsoft.com/office/word/2010/wordprocessingGroup" xmlns:wpi="http://schemas.microsoft.com/office/word/2010/wordprocessingInk" xmlns:wne="http://schemas.microsoft.com/office/word/2006/wordml" xmlns:wps="http://schemas.microsoft.com/office/word/2010/wordprocessingShape" mc:Ignorable="w14 wp14">
   <w:tbl>
     <w:tblPr>
       <w:tblW w:w="5000" w:type="pct"/>
@@ -694,7 +932,7 @@
         <w:bottom w:w="72" w:type="dxa"/>
         <w:right w:w="115" w:type="dxa"/>
       </w:tblCellMar>
-      <w:tblLook w:val="04A0"/>
+      <w:tblLook w:val="04A0" w:firstRow="1" w:lastRow="0" w:firstColumn="1" w:lastColumn="0" w:noHBand="0" w:noVBand="1"/>
     </w:tblPr>
     <w:tblGrid>
       <w:gridCol w:w="8002"/>
@@ -733,6 +971,7 @@
               <w:dataBinding w:prefixMappings="xmlns:ns0='http://schemas.openxmlformats.org/package/2006/metadata/core-properties' xmlns:ns1='http://purl.org/dc/elements/1.1/'" w:xpath="/ns0:coreProperties[1]/ns1:title[1]" w:storeItemID="{6C3C8BC8-F283-45AE-878A-BAB7291924A1}"/>
               <w:text/>
             </w:sdtPr>
+            <w:sdtEndPr/>
             <w:sdtContent>
               <w:r>
                 <w:rPr>
@@ -777,6 +1016,7 @@
             <w:calendar w:val="gregorian"/>
           </w:date>
         </w:sdtPr>
+        <w:sdtEndPr/>
         <w:sdtContent>
           <w:tc>
             <w:tcPr>
@@ -820,7 +1060,7 @@
 </file>
 
 <file path=word/numbering.xml><?xml version="1.0" encoding="utf-8"?>
-<w:numbering xmlns:ve="http://schemas.openxmlformats.org/markup-compatibility/2006" xmlns:o="urn:schemas-microsoft-com:office:office" xmlns:r="http://schemas.openxmlformats.org/officeDocument/2006/relationships" xmlns:m="http://schemas.openxmlformats.org/officeDocument/2006/math" xmlns:v="urn:schemas-microsoft-com:vml" xmlns:wp="http://schemas.openxmlformats.org/drawingml/2006/wordprocessingDrawing" xmlns:w10="urn:schemas-microsoft-com:office:word" xmlns:w="http://schemas.openxmlformats.org/wordprocessingml/2006/main" xmlns:wne="http://schemas.microsoft.com/office/word/2006/wordml">
+<w:numbering xmlns:wpc="http://schemas.microsoft.com/office/word/2010/wordprocessingCanvas" xmlns:mc="http://schemas.openxmlformats.org/markup-compatibility/2006" xmlns:o="urn:schemas-microsoft-com:office:office" xmlns:r="http://schemas.openxmlformats.org/officeDocument/2006/relationships" xmlns:m="http://schemas.openxmlformats.org/officeDocument/2006/math" xmlns:v="urn:schemas-microsoft-com:vml" xmlns:wp14="http://schemas.microsoft.com/office/word/2010/wordprocessingDrawing" xmlns:wp="http://schemas.openxmlformats.org/drawingml/2006/wordprocessingDrawing" xmlns:w10="urn:schemas-microsoft-com:office:word" xmlns:w="http://schemas.openxmlformats.org/wordprocessingml/2006/main" xmlns:w14="http://schemas.microsoft.com/office/word/2010/wordml" xmlns:wpg="http://schemas.microsoft.com/office/word/2010/wordprocessingGroup" xmlns:wpi="http://schemas.microsoft.com/office/word/2010/wordprocessingInk" xmlns:wne="http://schemas.microsoft.com/office/word/2006/wordml" xmlns:wps="http://schemas.microsoft.com/office/word/2010/wordprocessingShape" mc:Ignorable="w14 wp14">
   <w:abstractNum w:abstractNumId="0">
     <w:nsid w:val="11FD4D36"/>
     <w:multiLevelType w:val="hybridMultilevel"/>
@@ -1262,7 +1502,7 @@
 </file>
 
 <file path=word/styles.xml><?xml version="1.0" encoding="utf-8"?>
-<w:styles xmlns:r="http://schemas.openxmlformats.org/officeDocument/2006/relationships" xmlns:w="http://schemas.openxmlformats.org/wordprocessingml/2006/main">
+<w:styles xmlns:mc="http://schemas.openxmlformats.org/markup-compatibility/2006" xmlns:r="http://schemas.openxmlformats.org/officeDocument/2006/relationships" xmlns:w="http://schemas.openxmlformats.org/wordprocessingml/2006/main" xmlns:w14="http://schemas.microsoft.com/office/word/2010/wordml" mc:Ignorable="w14">
   <w:docDefaults>
     <w:rPrDefault>
       <w:rPr>
@@ -1481,7 +1721,6 @@
     <w:uiPriority w:val="99"/>
     <w:semiHidden/>
     <w:unhideWhenUsed/>
-    <w:qFormat/>
     <w:tblPr>
       <w:tblInd w:w="0" w:type="dxa"/>
       <w:tblCellMar>
@@ -1970,7 +2209,7 @@
 </file>
 
 <file path=word/glossary/document.xml><?xml version="1.0" encoding="utf-8"?>
-<w:glossaryDocument xmlns:ve="http://schemas.openxmlformats.org/markup-compatibility/2006" xmlns:o="urn:schemas-microsoft-com:office:office" xmlns:r="http://schemas.openxmlformats.org/officeDocument/2006/relationships" xmlns:m="http://schemas.openxmlformats.org/officeDocument/2006/math" xmlns:v="urn:schemas-microsoft-com:vml" xmlns:wp="http://schemas.openxmlformats.org/drawingml/2006/wordprocessingDrawing" xmlns:w10="urn:schemas-microsoft-com:office:word" xmlns:w="http://schemas.openxmlformats.org/wordprocessingml/2006/main" xmlns:wne="http://schemas.microsoft.com/office/word/2006/wordml">
+<w:glossaryDocument xmlns:wpc="http://schemas.microsoft.com/office/word/2010/wordprocessingCanvas" xmlns:mc="http://schemas.openxmlformats.org/markup-compatibility/2006" xmlns:o="urn:schemas-microsoft-com:office:office" xmlns:r="http://schemas.openxmlformats.org/officeDocument/2006/relationships" xmlns:m="http://schemas.openxmlformats.org/officeDocument/2006/math" xmlns:v="urn:schemas-microsoft-com:vml" xmlns:wp14="http://schemas.microsoft.com/office/word/2010/wordprocessingDrawing" xmlns:wp="http://schemas.openxmlformats.org/drawingml/2006/wordprocessingDrawing" xmlns:w10="urn:schemas-microsoft-com:office:word" xmlns:w="http://schemas.openxmlformats.org/wordprocessingml/2006/main" xmlns:w14="http://schemas.microsoft.com/office/word/2010/wordml" xmlns:wpg="http://schemas.microsoft.com/office/word/2010/wordprocessingGroup" xmlns:wpi="http://schemas.microsoft.com/office/word/2010/wordprocessingInk" xmlns:wne="http://schemas.microsoft.com/office/word/2006/wordml" xmlns:wps="http://schemas.microsoft.com/office/word/2010/wordprocessingShape" mc:Ignorable="w14 wp14">
   <w:docParts>
     <w:docPart>
       <w:docPartPr>
@@ -2042,7 +2281,7 @@
 </file>
 
 <file path=word/glossary/fontTable.xml><?xml version="1.0" encoding="utf-8"?>
-<w:fonts xmlns:r="http://schemas.openxmlformats.org/officeDocument/2006/relationships" xmlns:w="http://schemas.openxmlformats.org/wordprocessingml/2006/main">
+<w:fonts xmlns:mc="http://schemas.openxmlformats.org/markup-compatibility/2006" xmlns:r="http://schemas.openxmlformats.org/officeDocument/2006/relationships" xmlns:w="http://schemas.openxmlformats.org/wordprocessingml/2006/main" xmlns:w14="http://schemas.microsoft.com/office/word/2010/wordml" mc:Ignorable="w14">
   <w:font w:name="Symbol">
     <w:panose1 w:val="05050102010706020507"/>
     <w:charset w:val="02"/>
@@ -2089,21 +2328,28 @@
     <w:panose1 w:val="020B0604030504040204"/>
     <w:charset w:val="00"/>
     <w:family w:val="swiss"/>
-    <w:notTrueType/>
     <w:pitch w:val="variable"/>
-    <w:sig w:usb0="00000003" w:usb1="00000000" w:usb2="00000000" w:usb3="00000000" w:csb0="00000001" w:csb1="00000000"/>
+    <w:sig w:usb0="E1002EFF" w:usb1="C000605B" w:usb2="00000029" w:usb3="00000000" w:csb0="000101FF" w:csb1="00000000"/>
+  </w:font>
+  <w:font w:name="Cambria Math">
+    <w:panose1 w:val="02040503050406030204"/>
+    <w:charset w:val="00"/>
+    <w:family w:val="roman"/>
+    <w:pitch w:val="variable"/>
+    <w:sig w:usb0="E00002FF" w:usb1="420024FF" w:usb2="00000000" w:usb3="00000000" w:csb0="0000019F" w:csb1="00000000"/>
   </w:font>
 </w:fonts>
 </file>
 
 <file path=word/glossary/settings.xml><?xml version="1.0" encoding="utf-8"?>
-<w:settings xmlns:o="urn:schemas-microsoft-com:office:office" xmlns:r="http://schemas.openxmlformats.org/officeDocument/2006/relationships" xmlns:m="http://schemas.openxmlformats.org/officeDocument/2006/math" xmlns:v="urn:schemas-microsoft-com:vml" xmlns:w10="urn:schemas-microsoft-com:office:word" xmlns:w="http://schemas.openxmlformats.org/wordprocessingml/2006/main" xmlns:sl="http://schemas.openxmlformats.org/schemaLibrary/2006/main">
+<w:settings xmlns:mc="http://schemas.openxmlformats.org/markup-compatibility/2006" xmlns:o="urn:schemas-microsoft-com:office:office" xmlns:r="http://schemas.openxmlformats.org/officeDocument/2006/relationships" xmlns:m="http://schemas.openxmlformats.org/officeDocument/2006/math" xmlns:v="urn:schemas-microsoft-com:vml" xmlns:w10="urn:schemas-microsoft-com:office:word" xmlns:w="http://schemas.openxmlformats.org/wordprocessingml/2006/main" xmlns:w14="http://schemas.microsoft.com/office/word/2010/wordml" xmlns:sl="http://schemas.openxmlformats.org/schemaLibrary/2006/main" mc:Ignorable="w14">
   <w:view w:val="normal"/>
   <w:defaultTabStop w:val="708"/>
   <w:hyphenationZone w:val="425"/>
   <w:characterSpacingControl w:val="doNotCompress"/>
   <w:compat>
     <w:useFELayout/>
+    <w:compatSetting w:name="compatibilityMode" w:uri="http://schemas.microsoft.com/office/word" w:val="12"/>
   </w:compat>
   <w:rsids>
     <w:rsidRoot w:val="00190B8A"/>
@@ -2113,12 +2359,13 @@
     <w:rsid w:val="00E50F23"/>
     <w:rsid w:val="00FA0CE2"/>
     <w:rsid w:val="00FA32C2"/>
+    <w:rsid w:val="00FF5CEF"/>
   </w:rsids>
   <m:mathPr>
     <m:mathFont m:val="Cambria Math"/>
     <m:brkBin m:val="before"/>
     <m:brkBinSub m:val="--"/>
-    <m:smallFrac m:val="off"/>
+    <m:smallFrac m:val="0"/>
     <m:dispDef/>
     <m:lMargin m:val="0"/>
     <m:rMargin m:val="0"/>
@@ -2135,7 +2382,7 @@
 </file>
 
 <file path=word/glossary/styles.xml><?xml version="1.0" encoding="utf-8"?>
-<w:styles xmlns:r="http://schemas.openxmlformats.org/officeDocument/2006/relationships" xmlns:w="http://schemas.openxmlformats.org/wordprocessingml/2006/main">
+<w:styles xmlns:mc="http://schemas.openxmlformats.org/markup-compatibility/2006" xmlns:r="http://schemas.openxmlformats.org/officeDocument/2006/relationships" xmlns:w="http://schemas.openxmlformats.org/wordprocessingml/2006/main" xmlns:w14="http://schemas.microsoft.com/office/word/2010/wordml" mc:Ignorable="w14">
   <w:docDefaults>
     <w:rPrDefault>
       <w:rPr>
@@ -2306,7 +2553,6 @@
     <w:uiPriority w:val="99"/>
     <w:semiHidden/>
     <w:unhideWhenUsed/>
-    <w:qFormat/>
     <w:tblPr>
       <w:tblInd w:w="0" w:type="dxa"/>
       <w:tblCellMar>
@@ -2334,8 +2580,198 @@
 </w:styles>
 </file>
 
+<file path=word/glossary/stylesWithEffects.xml><?xml version="1.0" encoding="utf-8"?>
+<w:styles xmlns:wpc="http://schemas.microsoft.com/office/word/2010/wordprocessingCanvas" xmlns:mc="http://schemas.openxmlformats.org/markup-compatibility/2006" xmlns:o="urn:schemas-microsoft-com:office:office" xmlns:r="http://schemas.openxmlformats.org/officeDocument/2006/relationships" xmlns:m="http://schemas.openxmlformats.org/officeDocument/2006/math" xmlns:v="urn:schemas-microsoft-com:vml" xmlns:wp14="http://schemas.microsoft.com/office/word/2010/wordprocessingDrawing" xmlns:wp="http://schemas.openxmlformats.org/drawingml/2006/wordprocessingDrawing" xmlns:w10="urn:schemas-microsoft-com:office:word" xmlns:w="http://schemas.openxmlformats.org/wordprocessingml/2006/main" xmlns:w14="http://schemas.microsoft.com/office/word/2010/wordml" xmlns:wpg="http://schemas.microsoft.com/office/word/2010/wordprocessingGroup" xmlns:wpi="http://schemas.microsoft.com/office/word/2010/wordprocessingInk" xmlns:wne="http://schemas.microsoft.com/office/word/2006/wordml" xmlns:wps="http://schemas.microsoft.com/office/word/2010/wordprocessingShape" mc:Ignorable="w14 wp14">
+  <w:docDefaults>
+    <w:rPrDefault>
+      <w:rPr>
+        <w:rFonts w:asciiTheme="minorHAnsi" w:eastAsiaTheme="minorEastAsia" w:hAnsiTheme="minorHAnsi" w:cstheme="minorBidi"/>
+        <w:sz w:val="22"/>
+        <w:szCs w:val="22"/>
+        <w:lang w:val="fr-FR" w:eastAsia="fr-FR" w:bidi="ar-SA"/>
+      </w:rPr>
+    </w:rPrDefault>
+    <w:pPrDefault>
+      <w:pPr>
+        <w:spacing w:after="200" w:line="276" w:lineRule="auto"/>
+      </w:pPr>
+    </w:pPrDefault>
+  </w:docDefaults>
+  <w:latentStyles w:defLockedState="0" w:defUIPriority="99" w:defSemiHidden="1" w:defUnhideWhenUsed="1" w:defQFormat="0" w:count="267">
+    <w:lsdException w:name="Normal" w:semiHidden="0" w:uiPriority="0" w:unhideWhenUsed="0" w:qFormat="1"/>
+    <w:lsdException w:name="heading 1" w:semiHidden="0" w:uiPriority="9" w:unhideWhenUsed="0" w:qFormat="1"/>
+    <w:lsdException w:name="heading 2" w:uiPriority="9" w:qFormat="1"/>
+    <w:lsdException w:name="heading 3" w:uiPriority="9" w:qFormat="1"/>
+    <w:lsdException w:name="heading 4" w:uiPriority="9" w:qFormat="1"/>
+    <w:lsdException w:name="heading 5" w:uiPriority="9" w:qFormat="1"/>
+    <w:lsdException w:name="heading 6" w:uiPriority="9" w:qFormat="1"/>
+    <w:lsdException w:name="heading 7" w:uiPriority="9" w:qFormat="1"/>
+    <w:lsdException w:name="heading 8" w:uiPriority="9" w:qFormat="1"/>
+    <w:lsdException w:name="heading 9" w:uiPriority="9" w:qFormat="1"/>
+    <w:lsdException w:name="toc 1" w:uiPriority="39"/>
+    <w:lsdException w:name="toc 2" w:uiPriority="39"/>
+    <w:lsdException w:name="toc 3" w:uiPriority="39"/>
+    <w:lsdException w:name="toc 4" w:uiPriority="39"/>
+    <w:lsdException w:name="toc 5" w:uiPriority="39"/>
+    <w:lsdException w:name="toc 6" w:uiPriority="39"/>
+    <w:lsdException w:name="toc 7" w:uiPriority="39"/>
+    <w:lsdException w:name="toc 8" w:uiPriority="39"/>
+    <w:lsdException w:name="toc 9" w:uiPriority="39"/>
+    <w:lsdException w:name="caption" w:uiPriority="35" w:qFormat="1"/>
+    <w:lsdException w:name="Title" w:semiHidden="0" w:uiPriority="10" w:unhideWhenUsed="0" w:qFormat="1"/>
+    <w:lsdException w:name="Default Paragraph Font" w:uiPriority="1"/>
+    <w:lsdException w:name="Subtitle" w:semiHidden="0" w:uiPriority="11" w:unhideWhenUsed="0" w:qFormat="1"/>
+    <w:lsdException w:name="Strong" w:semiHidden="0" w:uiPriority="22" w:unhideWhenUsed="0" w:qFormat="1"/>
+    <w:lsdException w:name="Emphasis" w:semiHidden="0" w:uiPriority="20" w:unhideWhenUsed="0" w:qFormat="1"/>
+    <w:lsdException w:name="Table Grid" w:semiHidden="0" w:uiPriority="59" w:unhideWhenUsed="0"/>
+    <w:lsdException w:name="Placeholder Text" w:unhideWhenUsed="0"/>
+    <w:lsdException w:name="No Spacing" w:semiHidden="0" w:uiPriority="1" w:unhideWhenUsed="0" w:qFormat="1"/>
+    <w:lsdException w:name="Light Shading" w:semiHidden="0" w:uiPriority="60" w:unhideWhenUsed="0"/>
+    <w:lsdException w:name="Light List" w:semiHidden="0" w:uiPriority="61" w:unhideWhenUsed="0"/>
+    <w:lsdException w:name="Light Grid" w:semiHidden="0" w:uiPriority="62" w:unhideWhenUsed="0"/>
+    <w:lsdException w:name="Medium Shading 1" w:semiHidden="0" w:uiPriority="63" w:unhideWhenUsed="0"/>
+    <w:lsdException w:name="Medium Shading 2" w:semiHidden="0" w:uiPriority="64" w:unhideWhenUsed="0"/>
+    <w:lsdException w:name="Medium List 1" w:semiHidden="0" w:uiPriority="65" w:unhideWhenUsed="0"/>
+    <w:lsdException w:name="Medium List 2" w:semiHidden="0" w:uiPriority="66" w:unhideWhenUsed="0"/>
+    <w:lsdException w:name="Medium Grid 1" w:semiHidden="0" w:uiPriority="67" w:unhideWhenUsed="0"/>
+    <w:lsdException w:name="Medium Grid 2" w:semiHidden="0" w:uiPriority="68" w:unhideWhenUsed="0"/>
+    <w:lsdException w:name="Medium Grid 3" w:semiHidden="0" w:uiPriority="69" w:unhideWhenUsed="0"/>
+    <w:lsdException w:name="Dark List" w:semiHidden="0" w:uiPriority="70" w:unhideWhenUsed="0"/>
+    <w:lsdException w:name="Colorful Shading" w:semiHidden="0" w:uiPriority="71" w:unhideWhenUsed="0"/>
+    <w:lsdException w:name="Colorful List" w:semiHidden="0" w:uiPriority="72" w:unhideWhenUsed="0"/>
+    <w:lsdException w:name="Colorful Grid" w:semiHidden="0" w:uiPriority="73" w:unhideWhenUsed="0"/>
+    <w:lsdException w:name="Light Shading Accent 1" w:semiHidden="0" w:uiPriority="60" w:unhideWhenUsed="0"/>
+    <w:lsdException w:name="Light List Accent 1" w:semiHidden="0" w:uiPriority="61" w:unhideWhenUsed="0"/>
+    <w:lsdException w:name="Light Grid Accent 1" w:semiHidden="0" w:uiPriority="62" w:unhideWhenUsed="0"/>
+    <w:lsdException w:name="Medium Shading 1 Accent 1" w:semiHidden="0" w:uiPriority="63" w:unhideWhenUsed="0"/>
+    <w:lsdException w:name="Medium Shading 2 Accent 1" w:semiHidden="0" w:uiPriority="64" w:unhideWhenUsed="0"/>
+    <w:lsdException w:name="Medium List 1 Accent 1" w:semiHidden="0" w:uiPriority="65" w:unhideWhenUsed="0"/>
+    <w:lsdException w:name="Revision" w:unhideWhenUsed="0"/>
+    <w:lsdException w:name="List Paragraph" w:semiHidden="0" w:uiPriority="34" w:unhideWhenUsed="0" w:qFormat="1"/>
+    <w:lsdException w:name="Quote" w:semiHidden="0" w:uiPriority="29" w:unhideWhenUsed="0" w:qFormat="1"/>
+    <w:lsdException w:name="Intense Quote" w:semiHidden="0" w:uiPriority="30" w:unhideWhenUsed="0" w:qFormat="1"/>
+    <w:lsdException w:name="Medium List 2 Accent 1" w:semiHidden="0" w:uiPriority="66" w:unhideWhenUsed="0"/>
+    <w:lsdException w:name="Medium Grid 1 Accent 1" w:semiHidden="0" w:uiPriority="67" w:unhideWhenUsed="0"/>
+    <w:lsdException w:name="Medium Grid 2 Accent 1" w:semiHidden="0" w:uiPriority="68" w:unhideWhenUsed="0"/>
+    <w:lsdException w:name="Medium Grid 3 Accent 1" w:semiHidden="0" w:uiPriority="69" w:unhideWhenUsed="0"/>
+    <w:lsdException w:name="Dark List Accent 1" w:semiHidden="0" w:uiPriority="70" w:unhideWhenUsed="0"/>
+    <w:lsdException w:name="Colorful Shading Accent 1" w:semiHidden="0" w:uiPriority="71" w:unhideWhenUsed="0"/>
+    <w:lsdException w:name="Colorful List Accent 1" w:semiHidden="0" w:uiPriority="72" w:unhideWhenUsed="0"/>
+    <w:lsdException w:name="Colorful Grid Accent 1" w:semiHidden="0" w:uiPriority="73" w:unhideWhenUsed="0"/>
+    <w:lsdException w:name="Light Shading Accent 2" w:semiHidden="0" w:uiPriority="60" w:unhideWhenUsed="0"/>
+    <w:lsdException w:name="Light List Accent 2" w:semiHidden="0" w:uiPriority="61" w:unhideWhenUsed="0"/>
+    <w:lsdException w:name="Light Grid Accent 2" w:semiHidden="0" w:uiPriority="62" w:unhideWhenUsed="0"/>
+    <w:lsdException w:name="Medium Shading 1 Accent 2" w:semiHidden="0" w:uiPriority="63" w:unhideWhenUsed="0"/>
+    <w:lsdException w:name="Medium Shading 2 Accent 2" w:semiHidden="0" w:uiPriority="64" w:unhideWhenUsed="0"/>
+    <w:lsdException w:name="Medium List 1 Accent 2" w:semiHidden="0" w:uiPriority="65" w:unhideWhenUsed="0"/>
+    <w:lsdException w:name="Medium List 2 Accent 2" w:semiHidden="0" w:uiPriority="66" w:unhideWhenUsed="0"/>
+    <w:lsdException w:name="Medium Grid 1 Accent 2" w:semiHidden="0" w:uiPriority="67" w:unhideWhenUsed="0"/>
+    <w:lsdException w:name="Medium Grid 2 Accent 2" w:semiHidden="0" w:uiPriority="68" w:unhideWhenUsed="0"/>
+    <w:lsdException w:name="Medium Grid 3 Accent 2" w:semiHidden="0" w:uiPriority="69" w:unhideWhenUsed="0"/>
+    <w:lsdException w:name="Dark List Accent 2" w:semiHidden="0" w:uiPriority="70" w:unhideWhenUsed="0"/>
+    <w:lsdException w:name="Colorful Shading Accent 2" w:semiHidden="0" w:uiPriority="71" w:unhideWhenUsed="0"/>
+    <w:lsdException w:name="Colorful List Accent 2" w:semiHidden="0" w:uiPriority="72" w:unhideWhenUsed="0"/>
+    <w:lsdException w:name="Colorful Grid Accent 2" w:semiHidden="0" w:uiPriority="73" w:unhideWhenUsed="0"/>
+    <w:lsdException w:name="Light Shading Accent 3" w:semiHidden="0" w:uiPriority="60" w:unhideWhenUsed="0"/>
+    <w:lsdException w:name="Light List Accent 3" w:semiHidden="0" w:uiPriority="61" w:unhideWhenUsed="0"/>
+    <w:lsdException w:name="Light Grid Accent 3" w:semiHidden="0" w:uiPriority="62" w:unhideWhenUsed="0"/>
+    <w:lsdException w:name="Medium Shading 1 Accent 3" w:semiHidden="0" w:uiPriority="63" w:unhideWhenUsed="0"/>
+    <w:lsdException w:name="Medium Shading 2 Accent 3" w:semiHidden="0" w:uiPriority="64" w:unhideWhenUsed="0"/>
+    <w:lsdException w:name="Medium List 1 Accent 3" w:semiHidden="0" w:uiPriority="65" w:unhideWhenUsed="0"/>
+    <w:lsdException w:name="Medium List 2 Accent 3" w:semiHidden="0" w:uiPriority="66" w:unhideWhenUsed="0"/>
+    <w:lsdException w:name="Medium Grid 1 Accent 3" w:semiHidden="0" w:uiPriority="67" w:unhideWhenUsed="0"/>
+    <w:lsdException w:name="Medium Grid 2 Accent 3" w:semiHidden="0" w:uiPriority="68" w:unhideWhenUsed="0"/>
+    <w:lsdException w:name="Medium Grid 3 Accent 3" w:semiHidden="0" w:uiPriority="69" w:unhideWhenUsed="0"/>
+    <w:lsdException w:name="Dark List Accent 3" w:semiHidden="0" w:uiPriority="70" w:unhideWhenUsed="0"/>
+    <w:lsdException w:name="Colorful Shading Accent 3" w:semiHidden="0" w:uiPriority="71" w:unhideWhenUsed="0"/>
+    <w:lsdException w:name="Colorful List Accent 3" w:semiHidden="0" w:uiPriority="72" w:unhideWhenUsed="0"/>
+    <w:lsdException w:name="Colorful Grid Accent 3" w:semiHidden="0" w:uiPriority="73" w:unhideWhenUsed="0"/>
+    <w:lsdException w:name="Light Shading Accent 4" w:semiHidden="0" w:uiPriority="60" w:unhideWhenUsed="0"/>
+    <w:lsdException w:name="Light List Accent 4" w:semiHidden="0" w:uiPriority="61" w:unhideWhenUsed="0"/>
+    <w:lsdException w:name="Light Grid Accent 4" w:semiHidden="0" w:uiPriority="62" w:unhideWhenUsed="0"/>
+    <w:lsdException w:name="Medium Shading 1 Accent 4" w:semiHidden="0" w:uiPriority="63" w:unhideWhenUsed="0"/>
+    <w:lsdException w:name="Medium Shading 2 Accent 4" w:semiHidden="0" w:uiPriority="64" w:unhideWhenUsed="0"/>
+    <w:lsdException w:name="Medium List 1 Accent 4" w:semiHidden="0" w:uiPriority="65" w:unhideWhenUsed="0"/>
+    <w:lsdException w:name="Medium List 2 Accent 4" w:semiHidden="0" w:uiPriority="66" w:unhideWhenUsed="0"/>
+    <w:lsdException w:name="Medium Grid 1 Accent 4" w:semiHidden="0" w:uiPriority="67" w:unhideWhenUsed="0"/>
+    <w:lsdException w:name="Medium Grid 2 Accent 4" w:semiHidden="0" w:uiPriority="68" w:unhideWhenUsed="0"/>
+    <w:lsdException w:name="Medium Grid 3 Accent 4" w:semiHidden="0" w:uiPriority="69" w:unhideWhenUsed="0"/>
+    <w:lsdException w:name="Dark List Accent 4" w:semiHidden="0" w:uiPriority="70" w:unhideWhenUsed="0"/>
+    <w:lsdException w:name="Colorful Shading Accent 4" w:semiHidden="0" w:uiPriority="71" w:unhideWhenUsed="0"/>
+    <w:lsdException w:name="Colorful List Accent 4" w:semiHidden="0" w:uiPriority="72" w:unhideWhenUsed="0"/>
+    <w:lsdException w:name="Colorful Grid Accent 4" w:semiHidden="0" w:uiPriority="73" w:unhideWhenUsed="0"/>
+    <w:lsdException w:name="Light Shading Accent 5" w:semiHidden="0" w:uiPriority="60" w:unhideWhenUsed="0"/>
+    <w:lsdException w:name="Light List Accent 5" w:semiHidden="0" w:uiPriority="61" w:unhideWhenUsed="0"/>
+    <w:lsdException w:name="Light Grid Accent 5" w:semiHidden="0" w:uiPriority="62" w:unhideWhenUsed="0"/>
+    <w:lsdException w:name="Medium Shading 1 Accent 5" w:semiHidden="0" w:uiPriority="63" w:unhideWhenUsed="0"/>
+    <w:lsdException w:name="Medium Shading 2 Accent 5" w:semiHidden="0" w:uiPriority="64" w:unhideWhenUsed="0"/>
+    <w:lsdException w:name="Medium List 1 Accent 5" w:semiHidden="0" w:uiPriority="65" w:unhideWhenUsed="0"/>
+    <w:lsdException w:name="Medium List 2 Accent 5" w:semiHidden="0" w:uiPriority="66" w:unhideWhenUsed="0"/>
+    <w:lsdException w:name="Medium Grid 1 Accent 5" w:semiHidden="0" w:uiPriority="67" w:unhideWhenUsed="0"/>
+    <w:lsdException w:name="Medium Grid 2 Accent 5" w:semiHidden="0" w:uiPriority="68" w:unhideWhenUsed="0"/>
+    <w:lsdException w:name="Medium Grid 3 Accent 5" w:semiHidden="0" w:uiPriority="69" w:unhideWhenUsed="0"/>
+    <w:lsdException w:name="Dark List Accent 5" w:semiHidden="0" w:uiPriority="70" w:unhideWhenUsed="0"/>
+    <w:lsdException w:name="Colorful Shading Accent 5" w:semiHidden="0" w:uiPriority="71" w:unhideWhenUsed="0"/>
+    <w:lsdException w:name="Colorful List Accent 5" w:semiHidden="0" w:uiPriority="72" w:unhideWhenUsed="0"/>
+    <w:lsdException w:name="Colorful Grid Accent 5" w:semiHidden="0" w:uiPriority="73" w:unhideWhenUsed="0"/>
+    <w:lsdException w:name="Light Shading Accent 6" w:semiHidden="0" w:uiPriority="60" w:unhideWhenUsed="0"/>
+    <w:lsdException w:name="Light List Accent 6" w:semiHidden="0" w:uiPriority="61" w:unhideWhenUsed="0"/>
+    <w:lsdException w:name="Light Grid Accent 6" w:semiHidden="0" w:uiPriority="62" w:unhideWhenUsed="0"/>
+    <w:lsdException w:name="Medium Shading 1 Accent 6" w:semiHidden="0" w:uiPriority="63" w:unhideWhenUsed="0"/>
+    <w:lsdException w:name="Medium Shading 2 Accent 6" w:semiHidden="0" w:uiPriority="64" w:unhideWhenUsed="0"/>
+    <w:lsdException w:name="Medium List 1 Accent 6" w:semiHidden="0" w:uiPriority="65" w:unhideWhenUsed="0"/>
+    <w:lsdException w:name="Medium List 2 Accent 6" w:semiHidden="0" w:uiPriority="66" w:unhideWhenUsed="0"/>
+    <w:lsdException w:name="Medium Grid 1 Accent 6" w:semiHidden="0" w:uiPriority="67" w:unhideWhenUsed="0"/>
+    <w:lsdException w:name="Medium Grid 2 Accent 6" w:semiHidden="0" w:uiPriority="68" w:unhideWhenUsed="0"/>
+    <w:lsdException w:name="Medium Grid 3 Accent 6" w:semiHidden="0" w:uiPriority="69" w:unhideWhenUsed="0"/>
+    <w:lsdException w:name="Dark List Accent 6" w:semiHidden="0" w:uiPriority="70" w:unhideWhenUsed="0"/>
+    <w:lsdException w:name="Colorful Shading Accent 6" w:semiHidden="0" w:uiPriority="71" w:unhideWhenUsed="0"/>
+    <w:lsdException w:name="Colorful List Accent 6" w:semiHidden="0" w:uiPriority="72" w:unhideWhenUsed="0"/>
+    <w:lsdException w:name="Colorful Grid Accent 6" w:semiHidden="0" w:uiPriority="73" w:unhideWhenUsed="0"/>
+    <w:lsdException w:name="Subtle Emphasis" w:semiHidden="0" w:uiPriority="19" w:unhideWhenUsed="0" w:qFormat="1"/>
+    <w:lsdException w:name="Intense Emphasis" w:semiHidden="0" w:uiPriority="21" w:unhideWhenUsed="0" w:qFormat="1"/>
+    <w:lsdException w:name="Subtle Reference" w:semiHidden="0" w:uiPriority="31" w:unhideWhenUsed="0" w:qFormat="1"/>
+    <w:lsdException w:name="Intense Reference" w:semiHidden="0" w:uiPriority="32" w:unhideWhenUsed="0" w:qFormat="1"/>
+    <w:lsdException w:name="Book Title" w:semiHidden="0" w:uiPriority="33" w:unhideWhenUsed="0" w:qFormat="1"/>
+    <w:lsdException w:name="Bibliography" w:uiPriority="37"/>
+    <w:lsdException w:name="TOC Heading" w:uiPriority="39" w:qFormat="1"/>
+  </w:latentStyles>
+  <w:style w:type="paragraph" w:default="1" w:styleId="Normal">
+    <w:name w:val="Normal"/>
+    <w:qFormat/>
+  </w:style>
+  <w:style w:type="character" w:default="1" w:styleId="Policepardfaut">
+    <w:name w:val="Default Paragraph Font"/>
+    <w:uiPriority w:val="1"/>
+    <w:semiHidden/>
+    <w:unhideWhenUsed/>
+  </w:style>
+  <w:style w:type="table" w:default="1" w:styleId="TableauNormal">
+    <w:name w:val="Normal Table"/>
+    <w:uiPriority w:val="99"/>
+    <w:semiHidden/>
+    <w:unhideWhenUsed/>
+    <w:tblPr>
+      <w:tblInd w:w="0" w:type="dxa"/>
+      <w:tblCellMar>
+        <w:top w:w="0" w:type="dxa"/>
+        <w:left w:w="108" w:type="dxa"/>
+        <w:bottom w:w="0" w:type="dxa"/>
+        <w:right w:w="108" w:type="dxa"/>
+      </w:tblCellMar>
+    </w:tblPr>
+  </w:style>
+  <w:style w:type="numbering" w:default="1" w:styleId="Aucuneliste">
+    <w:name w:val="No List"/>
+    <w:uiPriority w:val="99"/>
+    <w:semiHidden/>
+    <w:unhideWhenUsed/>
+  </w:style>
+</w:styles>
+</file>
+
 <file path=word/glossary/webSettings.xml><?xml version="1.0" encoding="utf-8"?>
-<w:webSettings xmlns:r="http://schemas.openxmlformats.org/officeDocument/2006/relationships" xmlns:w="http://schemas.openxmlformats.org/wordprocessingml/2006/main">
+<w:webSettings xmlns:mc="http://schemas.openxmlformats.org/markup-compatibility/2006" xmlns:r="http://schemas.openxmlformats.org/officeDocument/2006/relationships" xmlns:w="http://schemas.openxmlformats.org/wordprocessingml/2006/main" xmlns:w14="http://schemas.microsoft.com/office/word/2010/wordml" mc:Ignorable="w14">
   <w:optimizeForBrowser/>
   <w:allowPNG/>
 </w:webSettings>

</xml_diff>